<commit_message>
Added insert commands to sql file
</commit_message>
<xml_diff>
--- a/ing_db_ov6_er1_mysql.docx
+++ b/ing_db_ov6_er1_mysql.docx
@@ -816,6 +816,222 @@
         <w:t>,navn,telefon,epost</w:t>
       </w:r>
       <w:proofErr w:type="spellEnd"/>
+      <w:r>
+        <w:rPr>
+          <w:lang w:val="nb-NO"/>
+        </w:rPr>
+        <w:t>)</w:t>
+      </w:r>
+    </w:p>
+    <w:p>
+      <w:pPr>
+        <w:spacing w:after="270"/>
+        <w:ind w:right="914"/>
+        <w:rPr>
+          <w:lang w:val="nb-NO"/>
+        </w:rPr>
+      </w:pPr>
+      <w:r>
+        <w:rPr>
+          <w:lang w:val="nb-NO"/>
+        </w:rPr>
+        <w:t>V</w:t>
+      </w:r>
+      <w:r>
+        <w:rPr>
+          <w:lang w:val="nb-NO"/>
+        </w:rPr>
+        <w:t>ikartjeneste(</w:t>
+      </w:r>
+      <w:proofErr w:type="spellStart"/>
+      <w:r>
+        <w:rPr>
+          <w:u w:val="single"/>
+          <w:lang w:val="nb-NO"/>
+        </w:rPr>
+        <w:t>organisasjons_nr</w:t>
+      </w:r>
+      <w:proofErr w:type="spellEnd"/>
+      <w:r>
+        <w:rPr>
+          <w:lang w:val="nb-NO"/>
+        </w:rPr>
+        <w:t>, navn, adresse, telefon, epost)</w:t>
+      </w:r>
+    </w:p>
+    <w:p>
+      <w:pPr>
+        <w:spacing w:after="270"/>
+        <w:ind w:right="914"/>
+        <w:rPr>
+          <w:lang w:val="nb-NO"/>
+        </w:rPr>
+      </w:pPr>
+      <w:r>
+        <w:rPr>
+          <w:lang w:val="nb-NO"/>
+        </w:rPr>
+        <w:t>oppdrag(</w:t>
+      </w:r>
+      <w:proofErr w:type="spellStart"/>
+      <w:r>
+        <w:rPr>
+          <w:u w:val="single"/>
+          <w:lang w:val="nb-NO"/>
+        </w:rPr>
+        <w:t>oppdrag_id</w:t>
+      </w:r>
+      <w:proofErr w:type="spellEnd"/>
+      <w:r>
+        <w:rPr>
+          <w:lang w:val="nb-NO"/>
+        </w:rPr>
+        <w:t xml:space="preserve">, </w:t>
+      </w:r>
+      <w:proofErr w:type="spellStart"/>
+      <w:r>
+        <w:rPr>
+          <w:lang w:val="nb-NO"/>
+        </w:rPr>
+        <w:t>planlagt_startdato</w:t>
+      </w:r>
+      <w:proofErr w:type="spellEnd"/>
+      <w:r>
+        <w:rPr>
+          <w:lang w:val="nb-NO"/>
+        </w:rPr>
+        <w:t xml:space="preserve">, </w:t>
+      </w:r>
+      <w:proofErr w:type="spellStart"/>
+      <w:r>
+        <w:rPr>
+          <w:lang w:val="nb-NO"/>
+        </w:rPr>
+        <w:t>planlagt_sluttdato</w:t>
+      </w:r>
+      <w:proofErr w:type="spellEnd"/>
+      <w:r>
+        <w:rPr>
+          <w:lang w:val="nb-NO"/>
+        </w:rPr>
+        <w:t xml:space="preserve">, </w:t>
+      </w:r>
+      <w:proofErr w:type="spellStart"/>
+      <w:r>
+        <w:rPr>
+          <w:lang w:val="nb-NO"/>
+        </w:rPr>
+        <w:t>planlagt_timer</w:t>
+      </w:r>
+      <w:proofErr w:type="spellEnd"/>
+      <w:r>
+        <w:rPr>
+          <w:lang w:val="nb-NO"/>
+        </w:rPr>
+        <w:t>,</w:t>
+      </w:r>
+      <w:r>
+        <w:rPr>
+          <w:lang w:val="nb-NO"/>
+        </w:rPr>
+        <w:t xml:space="preserve"> </w:t>
+      </w:r>
+      <w:proofErr w:type="spellStart"/>
+      <w:r>
+        <w:rPr>
+          <w:lang w:val="nb-NO"/>
+        </w:rPr>
+        <w:t>virkelig_startdato</w:t>
+      </w:r>
+      <w:proofErr w:type="spellEnd"/>
+      <w:r>
+        <w:rPr>
+          <w:lang w:val="nb-NO"/>
+        </w:rPr>
+        <w:t xml:space="preserve">, </w:t>
+      </w:r>
+      <w:proofErr w:type="spellStart"/>
+      <w:r>
+        <w:rPr>
+          <w:lang w:val="nb-NO"/>
+        </w:rPr>
+        <w:t>virkelig_sluttdato</w:t>
+      </w:r>
+      <w:proofErr w:type="spellEnd"/>
+      <w:r>
+        <w:rPr>
+          <w:lang w:val="nb-NO"/>
+        </w:rPr>
+        <w:t xml:space="preserve">, </w:t>
+      </w:r>
+      <w:proofErr w:type="spellStart"/>
+      <w:r>
+        <w:rPr>
+          <w:lang w:val="nb-NO"/>
+        </w:rPr>
+        <w:t>virkelig_timer</w:t>
+      </w:r>
+      <w:proofErr w:type="spellEnd"/>
+      <w:r>
+        <w:rPr>
+          <w:lang w:val="nb-NO"/>
+        </w:rPr>
+        <w:t xml:space="preserve">, sluttattest, </w:t>
+      </w:r>
+      <w:proofErr w:type="spellStart"/>
+      <w:r>
+        <w:rPr>
+          <w:lang w:val="nb-NO"/>
+        </w:rPr>
+        <w:t>bedrift_id</w:t>
+      </w:r>
+      <w:proofErr w:type="spellEnd"/>
+      <w:r>
+        <w:rPr>
+          <w:lang w:val="nb-NO"/>
+        </w:rPr>
+        <w:t>*</w:t>
+      </w:r>
+      <w:r>
+        <w:rPr>
+          <w:lang w:val="nb-NO"/>
+        </w:rPr>
+        <w:t xml:space="preserve">, </w:t>
+      </w:r>
+      <w:proofErr w:type="spellStart"/>
+      <w:r>
+        <w:rPr>
+          <w:lang w:val="nb-NO"/>
+        </w:rPr>
+        <w:t>kval_id</w:t>
+      </w:r>
+      <w:proofErr w:type="spellEnd"/>
+      <w:r>
+        <w:rPr>
+          <w:lang w:val="nb-NO"/>
+        </w:rPr>
+        <w:t>*</w:t>
+      </w:r>
+      <w:r>
+        <w:rPr>
+          <w:lang w:val="nb-NO"/>
+        </w:rPr>
+        <w:t xml:space="preserve">, </w:t>
+      </w:r>
+      <w:proofErr w:type="spellStart"/>
+      <w:r>
+        <w:rPr>
+          <w:lang w:val="nb-NO"/>
+        </w:rPr>
+        <w:t>kandidat_id</w:t>
+      </w:r>
+      <w:proofErr w:type="spellEnd"/>
+      <w:r>
+        <w:rPr>
+          <w:lang w:val="nb-NO"/>
+        </w:rPr>
+        <w:t>*</w:t>
+      </w:r>
       <w:r>
         <w:rPr>
           <w:lang w:val="nb-NO"/>

</xml_diff>